<commit_message>
Updating CV for James/RR - 01-04-2018
</commit_message>
<xml_diff>
--- a/Tansel Arif.docx
+++ b/Tansel Arif.docx
@@ -110,7 +110,7 @@
         <w:rPr>
           <w:rFonts w:asciiTheme="majorHAnsi" w:hAnsiTheme="majorHAnsi" w:cstheme="majorHAnsi"/>
         </w:rPr>
-        <w:t>TSQL, C++, C#, Delphi, R</w:t>
+        <w:t>TSQL, C++, C#, R</w:t>
       </w:r>
     </w:p>
     <w:p>
@@ -662,28 +662,6 @@
         </w:rPr>
         <w:t>Consultant, Risk and Compliance</w:t>
       </w:r>
-    </w:p>
-    <w:p>
-      <w:pPr>
-        <w:pStyle w:val="NoSpacing"/>
-        <w:rPr>
-          <w:rFonts w:asciiTheme="majorHAnsi" w:hAnsiTheme="majorHAnsi" w:cstheme="majorHAnsi"/>
-        </w:rPr>
-      </w:pPr>
-      <w:r>
-        <w:rPr>
-          <w:rFonts w:asciiTheme="majorHAnsi" w:hAnsiTheme="majorHAnsi" w:cstheme="majorHAnsi"/>
-        </w:rPr>
-        <w:t xml:space="preserve">Previously SunGard Financial Systems. A vendor providing solutions to financial corporations in terms of risk and exposure management and financial regulatory compliance. </w:t>
-      </w:r>
-    </w:p>
-    <w:p>
-      <w:pPr>
-        <w:pStyle w:val="NoSpacing"/>
-        <w:rPr>
-          <w:rFonts w:asciiTheme="majorHAnsi" w:hAnsiTheme="majorHAnsi" w:cstheme="majorHAnsi"/>
-        </w:rPr>
-      </w:pPr>
     </w:p>
     <w:p>
       <w:pPr>
@@ -720,7 +698,27 @@
         <w:rPr>
           <w:rFonts w:asciiTheme="majorHAnsi" w:hAnsiTheme="majorHAnsi" w:cstheme="majorHAnsi"/>
         </w:rPr>
-        <w:t>Finding and carrying out optimisations and fixes to deal valuation methodologies.</w:t>
+        <w:t xml:space="preserve">Specification and implementation of mathematical models using </w:t>
+      </w:r>
+      <w:r>
+        <w:rPr>
+          <w:rFonts w:asciiTheme="majorHAnsi" w:hAnsiTheme="majorHAnsi" w:cstheme="majorHAnsi"/>
+        </w:rPr>
+        <w:t>C</w:t>
+      </w:r>
+      <w:r>
+        <w:rPr>
+          <w:rFonts w:asciiTheme="majorHAnsi" w:hAnsiTheme="majorHAnsi" w:cstheme="majorHAnsi"/>
+        </w:rPr>
+        <w:t># for the efficient pricing of complex financial products, for the evolution of future marke</w:t>
+      </w:r>
+      <w:bookmarkStart w:id="0" w:name="_GoBack"/>
+      <w:bookmarkEnd w:id="0"/>
+      <w:r>
+        <w:rPr>
+          <w:rFonts w:asciiTheme="majorHAnsi" w:hAnsiTheme="majorHAnsi" w:cstheme="majorHAnsi"/>
+        </w:rPr>
+        <w:t xml:space="preserve">t and credit events and for the calibration of risk models. </w:t>
       </w:r>
     </w:p>
     <w:p>
@@ -738,14 +736,13 @@
         <w:rPr>
           <w:rFonts w:asciiTheme="majorHAnsi" w:hAnsiTheme="majorHAnsi" w:cstheme="majorHAnsi"/>
         </w:rPr>
-        <w:t xml:space="preserve">Implementing customisations to analytical </w:t>
-      </w:r>
-      <w:proofErr w:type="spellStart"/>
-      <w:r>
-        <w:rPr>
-          <w:rFonts w:asciiTheme="majorHAnsi" w:hAnsiTheme="majorHAnsi" w:cstheme="majorHAnsi"/>
-        </w:rPr>
-        <w:t>software.</w:t>
+        <w:t>Verifying that new and existing models are correct and appropriate</w:t>
+      </w:r>
+      <w:r>
+        <w:rPr>
+          <w:rFonts w:asciiTheme="majorHAnsi" w:hAnsiTheme="majorHAnsi" w:cstheme="majorHAnsi"/>
+        </w:rPr>
+        <w:t>.</w:t>
       </w:r>
     </w:p>
     <w:p>
@@ -759,20 +756,181 @@
           <w:rFonts w:asciiTheme="majorHAnsi" w:hAnsiTheme="majorHAnsi" w:cstheme="majorHAnsi"/>
         </w:rPr>
       </w:pPr>
-      <w:proofErr w:type="spellEnd"/>
-      <w:r>
-        <w:rPr>
-          <w:rFonts w:asciiTheme="majorHAnsi" w:hAnsiTheme="majorHAnsi" w:cstheme="majorHAnsi"/>
-        </w:rPr>
-        <w:t>Providing explanatio</w:t>
-      </w:r>
-      <w:bookmarkStart w:id="0" w:name="_GoBack"/>
-      <w:bookmarkEnd w:id="0"/>
-      <w:r>
-        <w:rPr>
-          <w:rFonts w:asciiTheme="majorHAnsi" w:hAnsiTheme="majorHAnsi" w:cstheme="majorHAnsi"/>
-        </w:rPr>
-        <w:t>ns for the calculations used in our in-house software.</w:t>
+      <w:r>
+        <w:rPr>
+          <w:rFonts w:asciiTheme="majorHAnsi" w:hAnsiTheme="majorHAnsi" w:cstheme="majorHAnsi"/>
+        </w:rPr>
+        <w:t>Providing client support on questions related to software behaviour.</w:t>
+      </w:r>
+    </w:p>
+    <w:p>
+      <w:pPr>
+        <w:pStyle w:val="NoSpacing"/>
+        <w:ind w:left="720"/>
+        <w:rPr>
+          <w:rFonts w:asciiTheme="majorHAnsi" w:hAnsiTheme="majorHAnsi" w:cstheme="majorHAnsi"/>
+        </w:rPr>
+      </w:pPr>
+    </w:p>
+    <w:p>
+      <w:pPr>
+        <w:pStyle w:val="NoSpacing"/>
+        <w:rPr>
+          <w:rFonts w:asciiTheme="majorHAnsi" w:hAnsiTheme="majorHAnsi" w:cstheme="majorHAnsi"/>
+          <w:b/>
+        </w:rPr>
+      </w:pPr>
+      <w:r>
+        <w:rPr>
+          <w:rFonts w:asciiTheme="majorHAnsi" w:hAnsiTheme="majorHAnsi" w:cstheme="majorHAnsi"/>
+          <w:b/>
+        </w:rPr>
+        <w:t xml:space="preserve">FIS (SunGard) </w:t>
+      </w:r>
+      <w:r>
+        <w:rPr>
+          <w:rFonts w:asciiTheme="majorHAnsi" w:hAnsiTheme="majorHAnsi" w:cstheme="majorHAnsi"/>
+          <w:b/>
+        </w:rPr>
+        <w:tab/>
+      </w:r>
+      <w:r>
+        <w:rPr>
+          <w:rFonts w:asciiTheme="majorHAnsi" w:hAnsiTheme="majorHAnsi" w:cstheme="majorHAnsi"/>
+          <w:b/>
+        </w:rPr>
+        <w:tab/>
+      </w:r>
+      <w:r>
+        <w:rPr>
+          <w:rFonts w:asciiTheme="majorHAnsi" w:hAnsiTheme="majorHAnsi" w:cstheme="majorHAnsi"/>
+          <w:b/>
+        </w:rPr>
+        <w:tab/>
+      </w:r>
+      <w:r>
+        <w:rPr>
+          <w:rFonts w:asciiTheme="majorHAnsi" w:hAnsiTheme="majorHAnsi" w:cstheme="majorHAnsi"/>
+          <w:b/>
+        </w:rPr>
+        <w:tab/>
+      </w:r>
+      <w:r>
+        <w:rPr>
+          <w:rFonts w:asciiTheme="majorHAnsi" w:hAnsiTheme="majorHAnsi" w:cstheme="majorHAnsi"/>
+          <w:b/>
+        </w:rPr>
+        <w:tab/>
+      </w:r>
+      <w:r>
+        <w:rPr>
+          <w:rFonts w:asciiTheme="majorHAnsi" w:hAnsiTheme="majorHAnsi" w:cstheme="majorHAnsi"/>
+          <w:b/>
+        </w:rPr>
+        <w:tab/>
+      </w:r>
+      <w:r>
+        <w:rPr>
+          <w:rFonts w:asciiTheme="majorHAnsi" w:hAnsiTheme="majorHAnsi" w:cstheme="majorHAnsi"/>
+          <w:b/>
+        </w:rPr>
+        <w:tab/>
+      </w:r>
+      <w:r>
+        <w:rPr>
+          <w:rFonts w:asciiTheme="majorHAnsi" w:hAnsiTheme="majorHAnsi" w:cstheme="majorHAnsi"/>
+          <w:b/>
+        </w:rPr>
+        <w:tab/>
+      </w:r>
+      <w:proofErr w:type="gramStart"/>
+      <w:r>
+        <w:rPr>
+          <w:rFonts w:asciiTheme="majorHAnsi" w:hAnsiTheme="majorHAnsi" w:cstheme="majorHAnsi"/>
+          <w:b/>
+        </w:rPr>
+        <w:tab/>
+        <w:t xml:space="preserve">  </w:t>
+      </w:r>
+      <w:r>
+        <w:rPr>
+          <w:rFonts w:asciiTheme="majorHAnsi" w:hAnsiTheme="majorHAnsi" w:cstheme="majorHAnsi"/>
+          <w:b/>
+        </w:rPr>
+        <w:t>Sep</w:t>
+      </w:r>
+      <w:proofErr w:type="gramEnd"/>
+      <w:r>
+        <w:rPr>
+          <w:rFonts w:asciiTheme="majorHAnsi" w:hAnsiTheme="majorHAnsi" w:cstheme="majorHAnsi"/>
+          <w:b/>
+        </w:rPr>
+        <w:t xml:space="preserve"> 2015 – </w:t>
+      </w:r>
+      <w:r>
+        <w:rPr>
+          <w:rFonts w:asciiTheme="majorHAnsi" w:hAnsiTheme="majorHAnsi" w:cstheme="majorHAnsi"/>
+          <w:b/>
+        </w:rPr>
+        <w:t>2017</w:t>
+      </w:r>
+    </w:p>
+    <w:p>
+      <w:pPr>
+        <w:pStyle w:val="NoSpacing"/>
+        <w:rPr>
+          <w:rFonts w:asciiTheme="majorHAnsi" w:hAnsiTheme="majorHAnsi" w:cstheme="majorHAnsi"/>
+          <w:b/>
+        </w:rPr>
+      </w:pPr>
+      <w:r>
+        <w:rPr>
+          <w:rFonts w:asciiTheme="majorHAnsi" w:hAnsiTheme="majorHAnsi" w:cstheme="majorHAnsi"/>
+          <w:b/>
+        </w:rPr>
+        <w:t>Consultant, Risk and Compliance</w:t>
+      </w:r>
+    </w:p>
+    <w:p>
+      <w:pPr>
+        <w:pStyle w:val="NoSpacing"/>
+        <w:rPr>
+          <w:rFonts w:asciiTheme="majorHAnsi" w:hAnsiTheme="majorHAnsi" w:cstheme="majorHAnsi"/>
+        </w:rPr>
+      </w:pPr>
+      <w:r>
+        <w:rPr>
+          <w:rFonts w:asciiTheme="majorHAnsi" w:hAnsiTheme="majorHAnsi" w:cstheme="majorHAnsi"/>
+        </w:rPr>
+        <w:t xml:space="preserve">Previously SunGard Financial Systems. A vendor providing solutions to financial corporations in terms of risk and exposure management and financial regulatory compliance. </w:t>
+      </w:r>
+    </w:p>
+    <w:p>
+      <w:pPr>
+        <w:pStyle w:val="NoSpacing"/>
+        <w:rPr>
+          <w:rFonts w:asciiTheme="majorHAnsi" w:hAnsiTheme="majorHAnsi" w:cstheme="majorHAnsi"/>
+        </w:rPr>
+      </w:pPr>
+    </w:p>
+    <w:p>
+      <w:pPr>
+        <w:pStyle w:val="NoSpacing"/>
+        <w:rPr>
+          <w:rFonts w:asciiTheme="majorHAnsi" w:hAnsiTheme="majorHAnsi" w:cstheme="majorHAnsi"/>
+        </w:rPr>
+      </w:pPr>
+      <w:r>
+        <w:rPr>
+          <w:rFonts w:asciiTheme="majorHAnsi" w:hAnsiTheme="majorHAnsi" w:cstheme="majorHAnsi"/>
+        </w:rPr>
+        <w:t>Responsibilities</w:t>
+      </w:r>
+      <w:r>
+        <w:rPr>
+          <w:rFonts w:asciiTheme="majorHAnsi" w:hAnsiTheme="majorHAnsi" w:cstheme="majorHAnsi"/>
+        </w:rPr>
+        <w:t>:</w:t>
       </w:r>
     </w:p>
     <w:p>
@@ -790,7 +948,7 @@
         <w:rPr>
           <w:rFonts w:asciiTheme="majorHAnsi" w:hAnsiTheme="majorHAnsi" w:cstheme="majorHAnsi"/>
         </w:rPr>
-        <w:t>Acting as a conduit between the client, the development team and the theoretical material.</w:t>
+        <w:t>Maintenance, optimisation and troubleshooting of test farms / servers / databases which clients use for test cases for product developments using Delphi and T-SQL (Microsoft SQL Server)</w:t>
       </w:r>
     </w:p>
     <w:p>
@@ -808,177 +966,7 @@
         <w:rPr>
           <w:rFonts w:asciiTheme="majorHAnsi" w:hAnsiTheme="majorHAnsi" w:cstheme="majorHAnsi"/>
         </w:rPr>
-        <w:t>Resolving any blocks in the progress of client requests.</w:t>
-      </w:r>
-    </w:p>
-    <w:p>
-      <w:pPr>
-        <w:pStyle w:val="NoSpacing"/>
-        <w:ind w:left="720"/>
-        <w:rPr>
-          <w:rFonts w:asciiTheme="majorHAnsi" w:hAnsiTheme="majorHAnsi" w:cstheme="majorHAnsi"/>
-        </w:rPr>
-      </w:pPr>
-    </w:p>
-    <w:p>
-      <w:pPr>
-        <w:pStyle w:val="NoSpacing"/>
-        <w:rPr>
-          <w:rFonts w:asciiTheme="majorHAnsi" w:hAnsiTheme="majorHAnsi" w:cstheme="majorHAnsi"/>
-          <w:b/>
-        </w:rPr>
-      </w:pPr>
-      <w:r>
-        <w:rPr>
-          <w:rFonts w:asciiTheme="majorHAnsi" w:hAnsiTheme="majorHAnsi" w:cstheme="majorHAnsi"/>
-          <w:b/>
-        </w:rPr>
-        <w:t xml:space="preserve">FIS (SunGard) </w:t>
-      </w:r>
-      <w:r>
-        <w:rPr>
-          <w:rFonts w:asciiTheme="majorHAnsi" w:hAnsiTheme="majorHAnsi" w:cstheme="majorHAnsi"/>
-          <w:b/>
-        </w:rPr>
-        <w:tab/>
-      </w:r>
-      <w:r>
-        <w:rPr>
-          <w:rFonts w:asciiTheme="majorHAnsi" w:hAnsiTheme="majorHAnsi" w:cstheme="majorHAnsi"/>
-          <w:b/>
-        </w:rPr>
-        <w:tab/>
-      </w:r>
-      <w:r>
-        <w:rPr>
-          <w:rFonts w:asciiTheme="majorHAnsi" w:hAnsiTheme="majorHAnsi" w:cstheme="majorHAnsi"/>
-          <w:b/>
-        </w:rPr>
-        <w:tab/>
-      </w:r>
-      <w:r>
-        <w:rPr>
-          <w:rFonts w:asciiTheme="majorHAnsi" w:hAnsiTheme="majorHAnsi" w:cstheme="majorHAnsi"/>
-          <w:b/>
-        </w:rPr>
-        <w:tab/>
-      </w:r>
-      <w:r>
-        <w:rPr>
-          <w:rFonts w:asciiTheme="majorHAnsi" w:hAnsiTheme="majorHAnsi" w:cstheme="majorHAnsi"/>
-          <w:b/>
-        </w:rPr>
-        <w:tab/>
-      </w:r>
-      <w:r>
-        <w:rPr>
-          <w:rFonts w:asciiTheme="majorHAnsi" w:hAnsiTheme="majorHAnsi" w:cstheme="majorHAnsi"/>
-          <w:b/>
-        </w:rPr>
-        <w:tab/>
-      </w:r>
-      <w:r>
-        <w:rPr>
-          <w:rFonts w:asciiTheme="majorHAnsi" w:hAnsiTheme="majorHAnsi" w:cstheme="majorHAnsi"/>
-          <w:b/>
-        </w:rPr>
-        <w:tab/>
-      </w:r>
-      <w:r>
-        <w:rPr>
-          <w:rFonts w:asciiTheme="majorHAnsi" w:hAnsiTheme="majorHAnsi" w:cstheme="majorHAnsi"/>
-          <w:b/>
-        </w:rPr>
-        <w:tab/>
-      </w:r>
-      <w:proofErr w:type="gramStart"/>
-      <w:r>
-        <w:rPr>
-          <w:rFonts w:asciiTheme="majorHAnsi" w:hAnsiTheme="majorHAnsi" w:cstheme="majorHAnsi"/>
-          <w:b/>
-        </w:rPr>
-        <w:tab/>
-        <w:t xml:space="preserve">  </w:t>
-      </w:r>
-      <w:r>
-        <w:rPr>
-          <w:rFonts w:asciiTheme="majorHAnsi" w:hAnsiTheme="majorHAnsi" w:cstheme="majorHAnsi"/>
-          <w:b/>
-        </w:rPr>
-        <w:t>Sep</w:t>
-      </w:r>
-      <w:proofErr w:type="gramEnd"/>
-      <w:r>
-        <w:rPr>
-          <w:rFonts w:asciiTheme="majorHAnsi" w:hAnsiTheme="majorHAnsi" w:cstheme="majorHAnsi"/>
-          <w:b/>
-        </w:rPr>
-        <w:t xml:space="preserve"> 2015 – </w:t>
-      </w:r>
-      <w:r>
-        <w:rPr>
-          <w:rFonts w:asciiTheme="majorHAnsi" w:hAnsiTheme="majorHAnsi" w:cstheme="majorHAnsi"/>
-          <w:b/>
-        </w:rPr>
-        <w:t>2017</w:t>
-      </w:r>
-    </w:p>
-    <w:p>
-      <w:pPr>
-        <w:pStyle w:val="NoSpacing"/>
-        <w:rPr>
-          <w:rFonts w:asciiTheme="majorHAnsi" w:hAnsiTheme="majorHAnsi" w:cstheme="majorHAnsi"/>
-          <w:b/>
-        </w:rPr>
-      </w:pPr>
-      <w:r>
-        <w:rPr>
-          <w:rFonts w:asciiTheme="majorHAnsi" w:hAnsiTheme="majorHAnsi" w:cstheme="majorHAnsi"/>
-          <w:b/>
-        </w:rPr>
-        <w:t>Consultant, Risk and Compliance</w:t>
-      </w:r>
-    </w:p>
-    <w:p>
-      <w:pPr>
-        <w:pStyle w:val="NoSpacing"/>
-        <w:rPr>
-          <w:rFonts w:asciiTheme="majorHAnsi" w:hAnsiTheme="majorHAnsi" w:cstheme="majorHAnsi"/>
-        </w:rPr>
-      </w:pPr>
-      <w:r>
-        <w:rPr>
-          <w:rFonts w:asciiTheme="majorHAnsi" w:hAnsiTheme="majorHAnsi" w:cstheme="majorHAnsi"/>
-        </w:rPr>
-        <w:t xml:space="preserve">Previously SunGard Financial Systems. A vendor providing solutions to financial corporations in terms of risk and exposure management and financial regulatory compliance. </w:t>
-      </w:r>
-    </w:p>
-    <w:p>
-      <w:pPr>
-        <w:pStyle w:val="NoSpacing"/>
-        <w:rPr>
-          <w:rFonts w:asciiTheme="majorHAnsi" w:hAnsiTheme="majorHAnsi" w:cstheme="majorHAnsi"/>
-        </w:rPr>
-      </w:pPr>
-    </w:p>
-    <w:p>
-      <w:pPr>
-        <w:pStyle w:val="NoSpacing"/>
-        <w:rPr>
-          <w:rFonts w:asciiTheme="majorHAnsi" w:hAnsiTheme="majorHAnsi" w:cstheme="majorHAnsi"/>
-        </w:rPr>
-      </w:pPr>
-      <w:r>
-        <w:rPr>
-          <w:rFonts w:asciiTheme="majorHAnsi" w:hAnsiTheme="majorHAnsi" w:cstheme="majorHAnsi"/>
-        </w:rPr>
-        <w:t>Responsibilities</w:t>
-      </w:r>
-      <w:r>
-        <w:rPr>
-          <w:rFonts w:asciiTheme="majorHAnsi" w:hAnsiTheme="majorHAnsi" w:cstheme="majorHAnsi"/>
-        </w:rPr>
-        <w:t>:</w:t>
+        <w:t>Providing code changes and detailed instructions for the deployment of packages on to live banking systems</w:t>
       </w:r>
     </w:p>
     <w:p>
@@ -996,7 +984,7 @@
         <w:rPr>
           <w:rFonts w:asciiTheme="majorHAnsi" w:hAnsiTheme="majorHAnsi" w:cstheme="majorHAnsi"/>
         </w:rPr>
-        <w:t>Maintenance, optimisation and troubleshooting of test farms / servers / databases which clients use for test cases for product developments using Delphi and T-SQL (Microsoft SQL Server)</w:t>
+        <w:t>Finding and carrying out optimisations and fixes to these environments</w:t>
       </w:r>
     </w:p>
     <w:p>
@@ -1014,7 +1002,7 @@
         <w:rPr>
           <w:rFonts w:asciiTheme="majorHAnsi" w:hAnsiTheme="majorHAnsi" w:cstheme="majorHAnsi"/>
         </w:rPr>
-        <w:t>Providing code changes and detailed instructions for the deployment of packages on to live banking systems</w:t>
+        <w:t>Liaising and working with clients for the improvements and customisation of the product to suit their needs</w:t>
       </w:r>
     </w:p>
     <w:p>
@@ -1032,7 +1020,7 @@
         <w:rPr>
           <w:rFonts w:asciiTheme="majorHAnsi" w:hAnsiTheme="majorHAnsi" w:cstheme="majorHAnsi"/>
         </w:rPr>
-        <w:t>Finding and carrying out optimisations and fixes to these environments</w:t>
+        <w:t>Implementing code changes (Pascal/C#) to improve or fix issues in calculation methodology/equations</w:t>
       </w:r>
     </w:p>
     <w:p>
@@ -1050,7 +1038,8 @@
         <w:rPr>
           <w:rFonts w:asciiTheme="majorHAnsi" w:hAnsiTheme="majorHAnsi" w:cstheme="majorHAnsi"/>
         </w:rPr>
-        <w:t>Liaising and working with clients for the improvements and customisation of the product to suit their needs</w:t>
+        <w:lastRenderedPageBreak/>
+        <w:t>Customisation of the user facing web code to suit the needs and requirements of users (Javascript/C#)</w:t>
       </w:r>
     </w:p>
     <w:p>
@@ -1068,8 +1057,7 @@
         <w:rPr>
           <w:rFonts w:asciiTheme="majorHAnsi" w:hAnsiTheme="majorHAnsi" w:cstheme="majorHAnsi"/>
         </w:rPr>
-        <w:lastRenderedPageBreak/>
-        <w:t>Implementing code changes (Pascal/C#) to improve or fix issues in calculation methodology/equations</w:t>
+        <w:t>Writing documentation for any new features provided for the client</w:t>
       </w:r>
     </w:p>
     <w:p>
@@ -1087,7 +1075,7 @@
         <w:rPr>
           <w:rFonts w:asciiTheme="majorHAnsi" w:hAnsiTheme="majorHAnsi" w:cstheme="majorHAnsi"/>
         </w:rPr>
-        <w:t>Customisation of the user facing web code to suit the needs and requirements of users (Javascript/C#)</w:t>
+        <w:t>Coding and producing independent support utilities to improve client satisfaction</w:t>
       </w:r>
     </w:p>
     <w:p>
@@ -1105,42 +1093,6 @@
         <w:rPr>
           <w:rFonts w:asciiTheme="majorHAnsi" w:hAnsiTheme="majorHAnsi" w:cstheme="majorHAnsi"/>
         </w:rPr>
-        <w:t>Writing documentation for any new features provided for the client</w:t>
-      </w:r>
-    </w:p>
-    <w:p>
-      <w:pPr>
-        <w:pStyle w:val="NoSpacing"/>
-        <w:numPr>
-          <w:ilvl w:val="0"/>
-          <w:numId w:val="1"/>
-        </w:numPr>
-        <w:rPr>
-          <w:rFonts w:asciiTheme="majorHAnsi" w:hAnsiTheme="majorHAnsi" w:cstheme="majorHAnsi"/>
-        </w:rPr>
-      </w:pPr>
-      <w:r>
-        <w:rPr>
-          <w:rFonts w:asciiTheme="majorHAnsi" w:hAnsiTheme="majorHAnsi" w:cstheme="majorHAnsi"/>
-        </w:rPr>
-        <w:t>Coding and producing independent support utilities to improve client satisfaction</w:t>
-      </w:r>
-    </w:p>
-    <w:p>
-      <w:pPr>
-        <w:pStyle w:val="NoSpacing"/>
-        <w:numPr>
-          <w:ilvl w:val="0"/>
-          <w:numId w:val="1"/>
-        </w:numPr>
-        <w:rPr>
-          <w:rFonts w:asciiTheme="majorHAnsi" w:hAnsiTheme="majorHAnsi" w:cstheme="majorHAnsi"/>
-        </w:rPr>
-      </w:pPr>
-      <w:r>
-        <w:rPr>
-          <w:rFonts w:asciiTheme="majorHAnsi" w:hAnsiTheme="majorHAnsi" w:cstheme="majorHAnsi"/>
-        </w:rPr>
         <w:t>Aiding fellow colleagues in any issues they may have</w:t>
       </w:r>
     </w:p>
@@ -1881,7 +1833,6 @@
           <w:sz w:val="28"/>
           <w:szCs w:val="28"/>
         </w:rPr>
-        <w:lastRenderedPageBreak/>
         <w:t>PUBLICATIONS</w:t>
       </w:r>
     </w:p>
@@ -1900,6 +1851,7 @@
         <w:rPr>
           <w:rFonts w:asciiTheme="majorHAnsi" w:hAnsiTheme="majorHAnsi" w:cstheme="majorHAnsi"/>
         </w:rPr>
+        <w:lastRenderedPageBreak/>
         <w:t xml:space="preserve">A phase-field model for bainitic transformation, Computational Materials Science 77 (2013) </w:t>
       </w:r>
       <w:r>

</xml_diff>